<commit_message>
Clase 6 de marzo
</commit_message>
<xml_diff>
--- a/Clase/6deMarzo.docx
+++ b/Clase/6deMarzo.docx
@@ -43,6 +43,12 @@
           <w:numId w:val="1"/>
         </w:numPr>
       </w:pPr>
+      <w:r>
+        <w:t xml:space="preserve">En almacenamiento </w:t>
+      </w:r>
+      <w:r>
+        <w:t>buscar el significado de (RAID, almacenamiento tipo SAN y NAS)</w:t>
+      </w:r>
     </w:p>
     <w:sectPr>
       <w:pgSz w:w="12240" w:h="15840"/>

</xml_diff>